<commit_message>
fix: change report due to change in project
</commit_message>
<xml_diff>
--- a/105218005_Muhammad Rifki Widadi.docx
+++ b/105218005_Muhammad Rifki Widadi.docx
@@ -183,10 +183,10 @@
           <w:color w:val="000000"/>
         </w:rPr>
         <w:drawing>
-          <wp:inline distT="0" distB="0" distL="0" distR="0" wp14:anchorId="64535CE3" wp14:editId="7168679A">
-            <wp:extent cx="5943600" cy="5572125"/>
-            <wp:effectExtent l="0" t="0" r="0" b="3175"/>
-            <wp:docPr id="1" name="Picture 1"/>
+          <wp:inline distT="0" distB="0" distL="0" distR="0" wp14:anchorId="3D8A0E20" wp14:editId="363E22D7">
+            <wp:extent cx="5943600" cy="5676900"/>
+            <wp:effectExtent l="0" t="0" r="0" b="0"/>
+            <wp:docPr id="5" name="Picture 5" descr="Text&#10;&#10;Description automatically generated"/>
             <wp:cNvGraphicFramePr>
               <a:graphicFrameLocks xmlns:a="http://schemas.openxmlformats.org/drawingml/2006/main" noChangeAspect="1"/>
             </wp:cNvGraphicFramePr>
@@ -194,7 +194,7 @@
               <a:graphicData uri="http://schemas.openxmlformats.org/drawingml/2006/picture">
                 <pic:pic xmlns:pic="http://schemas.openxmlformats.org/drawingml/2006/picture">
                   <pic:nvPicPr>
-                    <pic:cNvPr id="1" name="Picture 1"/>
+                    <pic:cNvPr id="5" name="Picture 5" descr="Text&#10;&#10;Description automatically generated"/>
                     <pic:cNvPicPr/>
                   </pic:nvPicPr>
                   <pic:blipFill>
@@ -212,7 +212,7 @@
                   <pic:spPr>
                     <a:xfrm>
                       <a:off x="0" y="0"/>
-                      <a:ext cx="5943600" cy="5572125"/>
+                      <a:ext cx="5943600" cy="5676900"/>
                     </a:xfrm>
                     <a:prstGeom prst="rect">
                       <a:avLst/>
@@ -246,20 +246,25 @@
         <w:rPr>
           <w:color w:val="000000"/>
         </w:rPr>
+        <w:lastRenderedPageBreak/>
         <w:t>CSS</w:t>
       </w:r>
-    </w:p>
-    <w:p>
+      <w:r>
+        <w:rPr>
+          <w:color w:val="000000"/>
+        </w:rPr>
+        <w:br/>
+      </w:r>
       <w:r>
         <w:rPr>
           <w:noProof/>
-        </w:rPr>
-        <w:lastRenderedPageBreak/>
+          <w:color w:val="000000"/>
+        </w:rPr>
         <w:drawing>
-          <wp:inline distT="0" distB="0" distL="0" distR="0" wp14:anchorId="517DA57D" wp14:editId="2A2501C9">
-            <wp:extent cx="4859655" cy="8229600"/>
-            <wp:effectExtent l="0" t="0" r="4445" b="0"/>
-            <wp:docPr id="2" name="Picture 2" descr="Text&#10;&#10;Description automatically generated"/>
+          <wp:inline distT="0" distB="0" distL="0" distR="0" wp14:anchorId="228F4F83" wp14:editId="5C2ED97C">
+            <wp:extent cx="4502425" cy="7861955"/>
+            <wp:effectExtent l="0" t="0" r="6350" b="0"/>
+            <wp:docPr id="6" name="Picture 6" descr="Text&#10;&#10;Description automatically generated"/>
             <wp:cNvGraphicFramePr>
               <a:graphicFrameLocks xmlns:a="http://schemas.openxmlformats.org/drawingml/2006/main" noChangeAspect="1"/>
             </wp:cNvGraphicFramePr>
@@ -267,7 +272,7 @@
               <a:graphicData uri="http://schemas.openxmlformats.org/drawingml/2006/picture">
                 <pic:pic xmlns:pic="http://schemas.openxmlformats.org/drawingml/2006/picture">
                   <pic:nvPicPr>
-                    <pic:cNvPr id="2" name="Picture 2" descr="Text&#10;&#10;Description automatically generated"/>
+                    <pic:cNvPr id="6" name="Picture 6" descr="Text&#10;&#10;Description automatically generated"/>
                     <pic:cNvPicPr/>
                   </pic:nvPicPr>
                   <pic:blipFill>
@@ -285,7 +290,7 @@
                   <pic:spPr>
                     <a:xfrm>
                       <a:off x="0" y="0"/>
-                      <a:ext cx="4859655" cy="8229600"/>
+                      <a:ext cx="4507546" cy="7870898"/>
                     </a:xfrm>
                     <a:prstGeom prst="rect">
                       <a:avLst/>
@@ -298,6 +303,7 @@
         </w:drawing>
       </w:r>
     </w:p>
+    <w:p/>
     <w:p/>
     <w:p/>
     <w:p>

</xml_diff>